<commit_message>
[HienTP][Investigate] update guide lib!
</commit_message>
<xml_diff>
--- a/Document/Investigate/AlaProject_Investigate_AddIonLib_HienTP.docx
+++ b/Document/Investigate/AlaProject_Investigate_AddIonLib_HienTP.docx
@@ -40,9 +40,284 @@
           <w:rFonts w:ascii="Times New Roman" w:hAnsi="Times New Roman" w:cs="Times New Roman"/>
           <w:noProof/>
         </w:rPr>
-        <w:t xml:space="preserve">Tiến hành tải về thư viện ion tại địa chỉ: </w:t>
-      </w:r>
-      <w:hyperlink r:id="rId5" w:history="1">
+        <w:t xml:space="preserve">Tải về thư viện AndroidAsync tại địa chỉ : </w:t>
+      </w:r>
+      <w:hyperlink r:id="rId6" w:history="1">
+        <w:r>
+          <w:rPr>
+            <w:rStyle w:val="Hyperlink"/>
+            <w:rFonts w:ascii="Times New Roman" w:hAnsi="Times New Roman" w:cs="Times New Roman"/>
+            <w:noProof/>
+          </w:rPr>
+          <w:t>https://github.com/koush/AndroidAsync</w:t>
+        </w:r>
+      </w:hyperlink>
+    </w:p>
+    <w:p>
+      <w:pPr>
+        <w:pStyle w:val="ListParagraph"/>
+        <w:numPr>
+          <w:ilvl w:val="0"/>
+          <w:numId w:val="4"/>
+        </w:numPr>
+        <w:rPr>
+          <w:rFonts w:ascii="Times New Roman" w:hAnsi="Times New Roman" w:cs="Times New Roman"/>
+          <w:noProof/>
+        </w:rPr>
+      </w:pPr>
+      <w:r>
+        <w:rPr>
+          <w:rFonts w:ascii="Times New Roman" w:hAnsi="Times New Roman" w:cs="Times New Roman"/>
+          <w:noProof/>
+        </w:rPr>
+        <w:t>Giải nén và import thư viện vào eclipse như hình sau:</w:t>
+      </w:r>
+    </w:p>
+    <w:p>
+      <w:pPr>
+        <w:rPr>
+          <w:rFonts w:ascii="Times New Roman" w:hAnsi="Times New Roman" w:cs="Times New Roman"/>
+          <w:noProof/>
+        </w:rPr>
+      </w:pPr>
+      <w:r>
+        <w:rPr>
+          <w:noProof/>
+        </w:rPr>
+        <w:drawing>
+          <wp:inline distT="0" distB="0" distL="0" distR="0" wp14:anchorId="5509E94A" wp14:editId="6EA93BF8">
+            <wp:extent cx="3238095" cy="5961905"/>
+            <wp:effectExtent l="0" t="0" r="635" b="1270"/>
+            <wp:docPr id="2" name="Picture 2"/>
+            <wp:cNvGraphicFramePr>
+              <a:graphicFrameLocks xmlns:a="http://schemas.openxmlformats.org/drawingml/2006/main" noChangeAspect="1"/>
+            </wp:cNvGraphicFramePr>
+            <a:graphic xmlns:a="http://schemas.openxmlformats.org/drawingml/2006/main">
+              <a:graphicData uri="http://schemas.openxmlformats.org/drawingml/2006/picture">
+                <pic:pic xmlns:pic="http://schemas.openxmlformats.org/drawingml/2006/picture">
+                  <pic:nvPicPr>
+                    <pic:cNvPr id="0" name=""/>
+                    <pic:cNvPicPr/>
+                  </pic:nvPicPr>
+                  <pic:blipFill>
+                    <a:blip r:embed="rId7"/>
+                    <a:stretch>
+                      <a:fillRect/>
+                    </a:stretch>
+                  </pic:blipFill>
+                  <pic:spPr>
+                    <a:xfrm>
+                      <a:off x="0" y="0"/>
+                      <a:ext cx="3238095" cy="5961905"/>
+                    </a:xfrm>
+                    <a:prstGeom prst="rect">
+                      <a:avLst/>
+                    </a:prstGeom>
+                  </pic:spPr>
+                </pic:pic>
+              </a:graphicData>
+            </a:graphic>
+          </wp:inline>
+        </w:drawing>
+      </w:r>
+      <w:bookmarkStart w:id="0" w:name="_GoBack"/>
+      <w:bookmarkEnd w:id="0"/>
+    </w:p>
+    <w:p>
+      <w:pPr>
+        <w:pStyle w:val="ListParagraph"/>
+        <w:numPr>
+          <w:ilvl w:val="0"/>
+          <w:numId w:val="3"/>
+        </w:numPr>
+        <w:rPr>
+          <w:rFonts w:ascii="Times New Roman" w:hAnsi="Times New Roman" w:cs="Times New Roman"/>
+          <w:noProof/>
+        </w:rPr>
+      </w:pPr>
+      <w:r>
+        <w:rPr>
+          <w:rFonts w:ascii="Times New Roman" w:hAnsi="Times New Roman" w:cs="Times New Roman"/>
+          <w:noProof/>
+        </w:rPr>
+        <w:t xml:space="preserve">Sau khi tải về chương trình sẽ xuất hiện lỗi tại package </w:t>
+      </w:r>
+      <w:r>
+        <w:rPr>
+          <w:rFonts w:ascii="Times New Roman" w:hAnsi="Times New Roman" w:cs="Times New Roman"/>
+          <w:noProof/>
+          <w:color w:val="1F497D" w:themeColor="text2"/>
+        </w:rPr>
+        <w:t xml:space="preserve">com.koushikdutta.async.http </w:t>
+      </w:r>
+      <w:r>
+        <w:rPr>
+          <w:rFonts w:ascii="Times New Roman" w:hAnsi="Times New Roman" w:cs="Times New Roman"/>
+          <w:noProof/>
+        </w:rPr>
+        <w:t>. T</w:t>
+      </w:r>
+      <w:r>
+        <w:rPr>
+          <w:rFonts w:ascii="Times New Roman" w:hAnsi="Times New Roman" w:cs="Times New Roman"/>
+          <w:noProof/>
+        </w:rPr>
+        <w:t xml:space="preserve">rong class </w:t>
+      </w:r>
+      <w:r>
+        <w:rPr>
+          <w:rFonts w:ascii="Times New Roman" w:hAnsi="Times New Roman" w:cs="Times New Roman"/>
+          <w:noProof/>
+          <w:color w:val="1F497D" w:themeColor="text2"/>
+        </w:rPr>
+        <w:t>AsyncHttpClient</w:t>
+      </w:r>
+      <w:r>
+        <w:rPr>
+          <w:rFonts w:ascii="Times New Roman" w:hAnsi="Times New Roman" w:cs="Times New Roman"/>
+          <w:noProof/>
+        </w:rPr>
+        <w:t xml:space="preserve"> ta sửa như hình sau:</w:t>
+      </w:r>
+    </w:p>
+    <w:p>
+      <w:pPr>
+        <w:rPr>
+          <w:rFonts w:ascii="Times New Roman" w:hAnsi="Times New Roman" w:cs="Times New Roman"/>
+          <w:noProof/>
+        </w:rPr>
+      </w:pPr>
+      <w:r>
+        <w:rPr>
+          <w:noProof/>
+        </w:rPr>
+        <w:lastRenderedPageBreak/>
+        <w:drawing>
+          <wp:inline distT="0" distB="0" distL="0" distR="0" wp14:anchorId="6BE78BF0" wp14:editId="3E2306CF">
+            <wp:extent cx="5943600" cy="2508885"/>
+            <wp:effectExtent l="0" t="0" r="0" b="5715"/>
+            <wp:docPr id="3" name="Picture 3"/>
+            <wp:cNvGraphicFramePr>
+              <a:graphicFrameLocks xmlns:a="http://schemas.openxmlformats.org/drawingml/2006/main" noChangeAspect="1"/>
+            </wp:cNvGraphicFramePr>
+            <a:graphic xmlns:a="http://schemas.openxmlformats.org/drawingml/2006/main">
+              <a:graphicData uri="http://schemas.openxmlformats.org/drawingml/2006/picture">
+                <pic:pic xmlns:pic="http://schemas.openxmlformats.org/drawingml/2006/picture">
+                  <pic:nvPicPr>
+                    <pic:cNvPr id="0" name=""/>
+                    <pic:cNvPicPr/>
+                  </pic:nvPicPr>
+                  <pic:blipFill>
+                    <a:blip r:embed="rId8"/>
+                    <a:stretch>
+                      <a:fillRect/>
+                    </a:stretch>
+                  </pic:blipFill>
+                  <pic:spPr>
+                    <a:xfrm>
+                      <a:off x="0" y="0"/>
+                      <a:ext cx="5943600" cy="2508885"/>
+                    </a:xfrm>
+                    <a:prstGeom prst="rect">
+                      <a:avLst/>
+                    </a:prstGeom>
+                  </pic:spPr>
+                </pic:pic>
+              </a:graphicData>
+            </a:graphic>
+          </wp:inline>
+        </w:drawing>
+      </w:r>
+    </w:p>
+    <w:p>
+      <w:pPr>
+        <w:jc w:val="center"/>
+        <w:rPr>
+          <w:rFonts w:ascii="Times New Roman" w:hAnsi="Times New Roman" w:cs="Times New Roman"/>
+          <w:noProof/>
+        </w:rPr>
+      </w:pPr>
+      <w:proofErr w:type="spellStart"/>
+      <w:proofErr w:type="gramStart"/>
+      <w:r>
+        <w:rPr>
+          <w:rFonts w:ascii="Consolas" w:hAnsi="Consolas" w:cs="Consolas"/>
+          <w:color w:val="000000"/>
+          <w:sz w:val="20"/>
+          <w:szCs w:val="20"/>
+        </w:rPr>
+        <w:t>proxyHost</w:t>
+      </w:r>
+      <w:proofErr w:type="spellEnd"/>
+      <w:proofErr w:type="gramEnd"/>
+      <w:r>
+        <w:rPr>
+          <w:rFonts w:ascii="Consolas" w:hAnsi="Consolas" w:cs="Consolas"/>
+          <w:color w:val="000000"/>
+          <w:sz w:val="20"/>
+          <w:szCs w:val="20"/>
+        </w:rPr>
+        <w:t xml:space="preserve"> = </w:t>
+      </w:r>
+      <w:proofErr w:type="spellStart"/>
+      <w:r>
+        <w:rPr>
+          <w:rFonts w:ascii="Consolas" w:hAnsi="Consolas" w:cs="Consolas"/>
+          <w:color w:val="000000"/>
+          <w:sz w:val="20"/>
+          <w:szCs w:val="20"/>
+        </w:rPr>
+        <w:t>proxyAddress.getHostName</w:t>
+      </w:r>
+      <w:proofErr w:type="spellEnd"/>
+      <w:r>
+        <w:rPr>
+          <w:rFonts w:ascii="Consolas" w:hAnsi="Consolas" w:cs="Consolas"/>
+          <w:color w:val="000000"/>
+          <w:sz w:val="20"/>
+          <w:szCs w:val="20"/>
+        </w:rPr>
+        <w:t>();</w:t>
+      </w:r>
+    </w:p>
+    <w:p>
+      <w:pPr>
+        <w:rPr>
+          <w:rFonts w:ascii="Times New Roman" w:hAnsi="Times New Roman" w:cs="Times New Roman"/>
+          <w:noProof/>
+          <w:color w:val="0000FF" w:themeColor="hyperlink"/>
+          <w:u w:val="single"/>
+        </w:rPr>
+      </w:pPr>
+      <w:r>
+        <w:rPr>
+          <w:rFonts w:ascii="Times New Roman" w:hAnsi="Times New Roman" w:cs="Times New Roman"/>
+          <w:noProof/>
+        </w:rPr>
+        <w:t>Tiếp tục</w:t>
+      </w:r>
+      <w:r>
+        <w:rPr>
+          <w:rFonts w:ascii="Times New Roman" w:hAnsi="Times New Roman" w:cs="Times New Roman"/>
+          <w:noProof/>
+        </w:rPr>
+        <w:t xml:space="preserve"> tải về thư việ</w:t>
+      </w:r>
+      <w:r>
+        <w:rPr>
+          <w:rFonts w:ascii="Times New Roman" w:hAnsi="Times New Roman" w:cs="Times New Roman"/>
+          <w:noProof/>
+        </w:rPr>
+        <w:t>n I</w:t>
+      </w:r>
+      <w:r>
+        <w:rPr>
+          <w:rFonts w:ascii="Times New Roman" w:hAnsi="Times New Roman" w:cs="Times New Roman"/>
+          <w:noProof/>
+        </w:rPr>
+        <w:t xml:space="preserve">on tại địa chỉ: </w:t>
+      </w:r>
+      <w:hyperlink r:id="rId9" w:history="1">
         <w:r>
           <w:rPr>
             <w:rStyle w:val="Hyperlink"/>
@@ -52,23 +327,139 @@
           <w:t>https://github.com/koush/ion</w:t>
         </w:r>
       </w:hyperlink>
+      <w:r>
+        <w:rPr>
+          <w:rStyle w:val="Hyperlink"/>
+          <w:rFonts w:ascii="Times New Roman" w:hAnsi="Times New Roman" w:cs="Times New Roman"/>
+          <w:noProof/>
+        </w:rPr>
+        <w:t xml:space="preserve">  </w:t>
+      </w:r>
+      <w:r>
+        <w:rPr>
+          <w:rFonts w:ascii="Times New Roman" w:hAnsi="Times New Roman" w:cs="Times New Roman"/>
+          <w:noProof/>
+        </w:rPr>
+        <w:t>Sau khi tải về giải nén ra và import vào eclipse.</w:t>
+      </w:r>
     </w:p>
     <w:p>
       <w:pPr>
-        <w:rPr>
-          <w:rFonts w:ascii="Times New Roman" w:hAnsi="Times New Roman" w:cs="Times New Roman"/>
-          <w:noProof/>
-        </w:rPr>
-      </w:pPr>
-      <w:r>
-        <w:rPr>
-          <w:rFonts w:ascii="Times New Roman" w:hAnsi="Times New Roman" w:cs="Times New Roman"/>
-          <w:noProof/>
-        </w:rPr>
-        <w:t>Giải nén và import vào project Alavui theo hình bên dưới.</w:t>
-      </w:r>
-      <w:bookmarkStart w:id="0" w:name="_GoBack"/>
-      <w:bookmarkEnd w:id="0"/>
+        <w:pStyle w:val="ListParagraph"/>
+        <w:numPr>
+          <w:ilvl w:val="0"/>
+          <w:numId w:val="2"/>
+        </w:numPr>
+        <w:rPr>
+          <w:rFonts w:ascii="Times New Roman" w:hAnsi="Times New Roman" w:cs="Times New Roman"/>
+          <w:noProof/>
+        </w:rPr>
+      </w:pPr>
+      <w:r>
+        <w:rPr>
+          <w:rFonts w:ascii="Times New Roman" w:hAnsi="Times New Roman" w:cs="Times New Roman"/>
+          <w:noProof/>
+        </w:rPr>
+        <w:t xml:space="preserve">Tiến hành import thư viện </w:t>
+      </w:r>
+      <w:r>
+        <w:rPr>
+          <w:rFonts w:ascii="Times New Roman" w:hAnsi="Times New Roman" w:cs="Times New Roman"/>
+          <w:noProof/>
+        </w:rPr>
+        <w:t>AndroidAsync</w:t>
+      </w:r>
+      <w:r>
+        <w:rPr>
+          <w:rFonts w:ascii="Times New Roman" w:hAnsi="Times New Roman" w:cs="Times New Roman"/>
+          <w:noProof/>
+        </w:rPr>
+        <w:t xml:space="preserve"> vào Ion như hình sau:</w:t>
+      </w:r>
+    </w:p>
+    <w:p>
+      <w:pPr>
+        <w:rPr>
+          <w:rFonts w:ascii="Times New Roman" w:hAnsi="Times New Roman" w:cs="Times New Roman"/>
+          <w:noProof/>
+        </w:rPr>
+      </w:pPr>
+      <w:r>
+        <w:rPr>
+          <w:noProof/>
+        </w:rPr>
+        <w:drawing>
+          <wp:inline distT="0" distB="0" distL="0" distR="0" wp14:anchorId="2E780F49" wp14:editId="49A1D4A6">
+            <wp:extent cx="5943600" cy="4098925"/>
+            <wp:effectExtent l="0" t="0" r="0" b="0"/>
+            <wp:docPr id="5" name="Picture 5"/>
+            <wp:cNvGraphicFramePr>
+              <a:graphicFrameLocks xmlns:a="http://schemas.openxmlformats.org/drawingml/2006/main" noChangeAspect="1"/>
+            </wp:cNvGraphicFramePr>
+            <a:graphic xmlns:a="http://schemas.openxmlformats.org/drawingml/2006/main">
+              <a:graphicData uri="http://schemas.openxmlformats.org/drawingml/2006/picture">
+                <pic:pic xmlns:pic="http://schemas.openxmlformats.org/drawingml/2006/picture">
+                  <pic:nvPicPr>
+                    <pic:cNvPr id="0" name=""/>
+                    <pic:cNvPicPr/>
+                  </pic:nvPicPr>
+                  <pic:blipFill>
+                    <a:blip r:embed="rId10"/>
+                    <a:stretch>
+                      <a:fillRect/>
+                    </a:stretch>
+                  </pic:blipFill>
+                  <pic:spPr>
+                    <a:xfrm>
+                      <a:off x="0" y="0"/>
+                      <a:ext cx="5943600" cy="4098925"/>
+                    </a:xfrm>
+                    <a:prstGeom prst="rect">
+                      <a:avLst/>
+                    </a:prstGeom>
+                  </pic:spPr>
+                </pic:pic>
+              </a:graphicData>
+            </a:graphic>
+          </wp:inline>
+        </w:drawing>
+      </w:r>
+    </w:p>
+    <w:p>
+      <w:pPr>
+        <w:rPr>
+          <w:rFonts w:ascii="Times New Roman" w:hAnsi="Times New Roman" w:cs="Times New Roman"/>
+          <w:noProof/>
+        </w:rPr>
+      </w:pPr>
+      <w:r>
+        <w:rPr>
+          <w:rFonts w:ascii="Times New Roman" w:hAnsi="Times New Roman" w:cs="Times New Roman"/>
+          <w:noProof/>
+        </w:rPr>
+        <w:br w:type="page"/>
+      </w:r>
+    </w:p>
+    <w:p>
+      <w:pPr>
+        <w:pStyle w:val="ListParagraph"/>
+        <w:numPr>
+          <w:ilvl w:val="0"/>
+          <w:numId w:val="1"/>
+        </w:numPr>
+        <w:rPr>
+          <w:rFonts w:ascii="Times New Roman" w:hAnsi="Times New Roman" w:cs="Times New Roman"/>
+          <w:noProof/>
+        </w:rPr>
+      </w:pPr>
+      <w:r>
+        <w:rPr>
+          <w:rFonts w:ascii="Times New Roman" w:hAnsi="Times New Roman" w:cs="Times New Roman"/>
+          <w:noProof/>
+        </w:rPr>
+        <w:lastRenderedPageBreak/>
+        <w:t>Cuối cùng import thư viện Ion vào project Ala theo hình sau:</w:t>
+      </w:r>
     </w:p>
     <w:p>
       <w:pPr>
@@ -99,7 +490,7 @@
                     </pic:cNvPicPr>
                   </pic:nvPicPr>
                   <pic:blipFill>
-                    <a:blip r:embed="rId6">
+                    <a:blip r:embed="rId11">
                       <a:extLst>
                         <a:ext uri="{28A0092B-C50C-407E-A947-70E740481C1C}">
                           <a14:useLocalDpi xmlns:a14="http://schemas.microsoft.com/office/drawing/2010/main" val="0"/>
@@ -139,6 +530,471 @@
     </w:sectPr>
   </w:body>
 </w:document>
+</file>
+
+<file path=word/numbering.xml><?xml version="1.0" encoding="utf-8"?>
+<w:numbering xmlns:wpc="http://schemas.microsoft.com/office/word/2010/wordprocessingCanvas" xmlns:mc="http://schemas.openxmlformats.org/markup-compatibility/2006" xmlns:o="urn:schemas-microsoft-com:office:office" xmlns:r="http://schemas.openxmlformats.org/officeDocument/2006/relationships" xmlns:m="http://schemas.openxmlformats.org/officeDocument/2006/math" xmlns:v="urn:schemas-microsoft-com:vml" xmlns:wp14="http://schemas.microsoft.com/office/word/2010/wordprocessingDrawing" xmlns:wp="http://schemas.openxmlformats.org/drawingml/2006/wordprocessingDrawing" xmlns:w10="urn:schemas-microsoft-com:office:word" xmlns:w="http://schemas.openxmlformats.org/wordprocessingml/2006/main" xmlns:w14="http://schemas.microsoft.com/office/word/2010/wordml" xmlns:wpg="http://schemas.microsoft.com/office/word/2010/wordprocessingGroup" xmlns:wpi="http://schemas.microsoft.com/office/word/2010/wordprocessingInk" xmlns:wne="http://schemas.microsoft.com/office/word/2006/wordml" xmlns:wps="http://schemas.microsoft.com/office/word/2010/wordprocessingShape" mc:Ignorable="w14 wp14">
+  <w:abstractNum w:abstractNumId="0">
+    <w:nsid w:val="38D169B1"/>
+    <w:multiLevelType w:val="hybridMultilevel"/>
+    <w:tmpl w:val="263AF734"/>
+    <w:lvl w:ilvl="0" w:tplc="FA54F114">
+      <w:numFmt w:val="bullet"/>
+      <w:lvlText w:val="-"/>
+      <w:lvlJc w:val="left"/>
+      <w:pPr>
+        <w:ind w:left="720" w:hanging="360"/>
+      </w:pPr>
+      <w:rPr>
+        <w:rFonts w:ascii="Times New Roman" w:eastAsiaTheme="minorHAnsi" w:hAnsi="Times New Roman" w:cs="Times New Roman" w:hint="default"/>
+      </w:rPr>
+    </w:lvl>
+    <w:lvl w:ilvl="1" w:tplc="04090003" w:tentative="1">
+      <w:start w:val="1"/>
+      <w:numFmt w:val="bullet"/>
+      <w:lvlText w:val="o"/>
+      <w:lvlJc w:val="left"/>
+      <w:pPr>
+        <w:ind w:left="1440" w:hanging="360"/>
+      </w:pPr>
+      <w:rPr>
+        <w:rFonts w:ascii="Courier New" w:hAnsi="Courier New" w:cs="Courier New" w:hint="default"/>
+      </w:rPr>
+    </w:lvl>
+    <w:lvl w:ilvl="2" w:tplc="04090005" w:tentative="1">
+      <w:start w:val="1"/>
+      <w:numFmt w:val="bullet"/>
+      <w:lvlText w:val=""/>
+      <w:lvlJc w:val="left"/>
+      <w:pPr>
+        <w:ind w:left="2160" w:hanging="360"/>
+      </w:pPr>
+      <w:rPr>
+        <w:rFonts w:ascii="Wingdings" w:hAnsi="Wingdings" w:hint="default"/>
+      </w:rPr>
+    </w:lvl>
+    <w:lvl w:ilvl="3" w:tplc="04090001" w:tentative="1">
+      <w:start w:val="1"/>
+      <w:numFmt w:val="bullet"/>
+      <w:lvlText w:val=""/>
+      <w:lvlJc w:val="left"/>
+      <w:pPr>
+        <w:ind w:left="2880" w:hanging="360"/>
+      </w:pPr>
+      <w:rPr>
+        <w:rFonts w:ascii="Symbol" w:hAnsi="Symbol" w:hint="default"/>
+      </w:rPr>
+    </w:lvl>
+    <w:lvl w:ilvl="4" w:tplc="04090003" w:tentative="1">
+      <w:start w:val="1"/>
+      <w:numFmt w:val="bullet"/>
+      <w:lvlText w:val="o"/>
+      <w:lvlJc w:val="left"/>
+      <w:pPr>
+        <w:ind w:left="3600" w:hanging="360"/>
+      </w:pPr>
+      <w:rPr>
+        <w:rFonts w:ascii="Courier New" w:hAnsi="Courier New" w:cs="Courier New" w:hint="default"/>
+      </w:rPr>
+    </w:lvl>
+    <w:lvl w:ilvl="5" w:tplc="04090005" w:tentative="1">
+      <w:start w:val="1"/>
+      <w:numFmt w:val="bullet"/>
+      <w:lvlText w:val=""/>
+      <w:lvlJc w:val="left"/>
+      <w:pPr>
+        <w:ind w:left="4320" w:hanging="360"/>
+      </w:pPr>
+      <w:rPr>
+        <w:rFonts w:ascii="Wingdings" w:hAnsi="Wingdings" w:hint="default"/>
+      </w:rPr>
+    </w:lvl>
+    <w:lvl w:ilvl="6" w:tplc="04090001" w:tentative="1">
+      <w:start w:val="1"/>
+      <w:numFmt w:val="bullet"/>
+      <w:lvlText w:val=""/>
+      <w:lvlJc w:val="left"/>
+      <w:pPr>
+        <w:ind w:left="5040" w:hanging="360"/>
+      </w:pPr>
+      <w:rPr>
+        <w:rFonts w:ascii="Symbol" w:hAnsi="Symbol" w:hint="default"/>
+      </w:rPr>
+    </w:lvl>
+    <w:lvl w:ilvl="7" w:tplc="04090003" w:tentative="1">
+      <w:start w:val="1"/>
+      <w:numFmt w:val="bullet"/>
+      <w:lvlText w:val="o"/>
+      <w:lvlJc w:val="left"/>
+      <w:pPr>
+        <w:ind w:left="5760" w:hanging="360"/>
+      </w:pPr>
+      <w:rPr>
+        <w:rFonts w:ascii="Courier New" w:hAnsi="Courier New" w:cs="Courier New" w:hint="default"/>
+      </w:rPr>
+    </w:lvl>
+    <w:lvl w:ilvl="8" w:tplc="04090005" w:tentative="1">
+      <w:start w:val="1"/>
+      <w:numFmt w:val="bullet"/>
+      <w:lvlText w:val=""/>
+      <w:lvlJc w:val="left"/>
+      <w:pPr>
+        <w:ind w:left="6480" w:hanging="360"/>
+      </w:pPr>
+      <w:rPr>
+        <w:rFonts w:ascii="Wingdings" w:hAnsi="Wingdings" w:hint="default"/>
+      </w:rPr>
+    </w:lvl>
+  </w:abstractNum>
+  <w:abstractNum w:abstractNumId="1">
+    <w:nsid w:val="506924A7"/>
+    <w:multiLevelType w:val="hybridMultilevel"/>
+    <w:tmpl w:val="32263F2E"/>
+    <w:lvl w:ilvl="0" w:tplc="81FC16A6">
+      <w:numFmt w:val="bullet"/>
+      <w:lvlText w:val="-"/>
+      <w:lvlJc w:val="left"/>
+      <w:pPr>
+        <w:ind w:left="720" w:hanging="360"/>
+      </w:pPr>
+      <w:rPr>
+        <w:rFonts w:ascii="Times New Roman" w:eastAsiaTheme="minorHAnsi" w:hAnsi="Times New Roman" w:cs="Times New Roman" w:hint="default"/>
+      </w:rPr>
+    </w:lvl>
+    <w:lvl w:ilvl="1" w:tplc="04090003" w:tentative="1">
+      <w:start w:val="1"/>
+      <w:numFmt w:val="bullet"/>
+      <w:lvlText w:val="o"/>
+      <w:lvlJc w:val="left"/>
+      <w:pPr>
+        <w:ind w:left="1440" w:hanging="360"/>
+      </w:pPr>
+      <w:rPr>
+        <w:rFonts w:ascii="Courier New" w:hAnsi="Courier New" w:cs="Courier New" w:hint="default"/>
+      </w:rPr>
+    </w:lvl>
+    <w:lvl w:ilvl="2" w:tplc="04090005" w:tentative="1">
+      <w:start w:val="1"/>
+      <w:numFmt w:val="bullet"/>
+      <w:lvlText w:val=""/>
+      <w:lvlJc w:val="left"/>
+      <w:pPr>
+        <w:ind w:left="2160" w:hanging="360"/>
+      </w:pPr>
+      <w:rPr>
+        <w:rFonts w:ascii="Wingdings" w:hAnsi="Wingdings" w:hint="default"/>
+      </w:rPr>
+    </w:lvl>
+    <w:lvl w:ilvl="3" w:tplc="04090001" w:tentative="1">
+      <w:start w:val="1"/>
+      <w:numFmt w:val="bullet"/>
+      <w:lvlText w:val=""/>
+      <w:lvlJc w:val="left"/>
+      <w:pPr>
+        <w:ind w:left="2880" w:hanging="360"/>
+      </w:pPr>
+      <w:rPr>
+        <w:rFonts w:ascii="Symbol" w:hAnsi="Symbol" w:hint="default"/>
+      </w:rPr>
+    </w:lvl>
+    <w:lvl w:ilvl="4" w:tplc="04090003" w:tentative="1">
+      <w:start w:val="1"/>
+      <w:numFmt w:val="bullet"/>
+      <w:lvlText w:val="o"/>
+      <w:lvlJc w:val="left"/>
+      <w:pPr>
+        <w:ind w:left="3600" w:hanging="360"/>
+      </w:pPr>
+      <w:rPr>
+        <w:rFonts w:ascii="Courier New" w:hAnsi="Courier New" w:cs="Courier New" w:hint="default"/>
+      </w:rPr>
+    </w:lvl>
+    <w:lvl w:ilvl="5" w:tplc="04090005" w:tentative="1">
+      <w:start w:val="1"/>
+      <w:numFmt w:val="bullet"/>
+      <w:lvlText w:val=""/>
+      <w:lvlJc w:val="left"/>
+      <w:pPr>
+        <w:ind w:left="4320" w:hanging="360"/>
+      </w:pPr>
+      <w:rPr>
+        <w:rFonts w:ascii="Wingdings" w:hAnsi="Wingdings" w:hint="default"/>
+      </w:rPr>
+    </w:lvl>
+    <w:lvl w:ilvl="6" w:tplc="04090001" w:tentative="1">
+      <w:start w:val="1"/>
+      <w:numFmt w:val="bullet"/>
+      <w:lvlText w:val=""/>
+      <w:lvlJc w:val="left"/>
+      <w:pPr>
+        <w:ind w:left="5040" w:hanging="360"/>
+      </w:pPr>
+      <w:rPr>
+        <w:rFonts w:ascii="Symbol" w:hAnsi="Symbol" w:hint="default"/>
+      </w:rPr>
+    </w:lvl>
+    <w:lvl w:ilvl="7" w:tplc="04090003" w:tentative="1">
+      <w:start w:val="1"/>
+      <w:numFmt w:val="bullet"/>
+      <w:lvlText w:val="o"/>
+      <w:lvlJc w:val="left"/>
+      <w:pPr>
+        <w:ind w:left="5760" w:hanging="360"/>
+      </w:pPr>
+      <w:rPr>
+        <w:rFonts w:ascii="Courier New" w:hAnsi="Courier New" w:cs="Courier New" w:hint="default"/>
+      </w:rPr>
+    </w:lvl>
+    <w:lvl w:ilvl="8" w:tplc="04090005" w:tentative="1">
+      <w:start w:val="1"/>
+      <w:numFmt w:val="bullet"/>
+      <w:lvlText w:val=""/>
+      <w:lvlJc w:val="left"/>
+      <w:pPr>
+        <w:ind w:left="6480" w:hanging="360"/>
+      </w:pPr>
+      <w:rPr>
+        <w:rFonts w:ascii="Wingdings" w:hAnsi="Wingdings" w:hint="default"/>
+      </w:rPr>
+    </w:lvl>
+  </w:abstractNum>
+  <w:abstractNum w:abstractNumId="2">
+    <w:nsid w:val="5600036A"/>
+    <w:multiLevelType w:val="hybridMultilevel"/>
+    <w:tmpl w:val="868C0862"/>
+    <w:lvl w:ilvl="0" w:tplc="893E77E2">
+      <w:numFmt w:val="bullet"/>
+      <w:lvlText w:val="-"/>
+      <w:lvlJc w:val="left"/>
+      <w:pPr>
+        <w:ind w:left="720" w:hanging="360"/>
+      </w:pPr>
+      <w:rPr>
+        <w:rFonts w:ascii="Times New Roman" w:eastAsiaTheme="minorHAnsi" w:hAnsi="Times New Roman" w:cs="Times New Roman" w:hint="default"/>
+      </w:rPr>
+    </w:lvl>
+    <w:lvl w:ilvl="1" w:tplc="04090003" w:tentative="1">
+      <w:start w:val="1"/>
+      <w:numFmt w:val="bullet"/>
+      <w:lvlText w:val="o"/>
+      <w:lvlJc w:val="left"/>
+      <w:pPr>
+        <w:ind w:left="1440" w:hanging="360"/>
+      </w:pPr>
+      <w:rPr>
+        <w:rFonts w:ascii="Courier New" w:hAnsi="Courier New" w:cs="Courier New" w:hint="default"/>
+      </w:rPr>
+    </w:lvl>
+    <w:lvl w:ilvl="2" w:tplc="04090005" w:tentative="1">
+      <w:start w:val="1"/>
+      <w:numFmt w:val="bullet"/>
+      <w:lvlText w:val=""/>
+      <w:lvlJc w:val="left"/>
+      <w:pPr>
+        <w:ind w:left="2160" w:hanging="360"/>
+      </w:pPr>
+      <w:rPr>
+        <w:rFonts w:ascii="Wingdings" w:hAnsi="Wingdings" w:hint="default"/>
+      </w:rPr>
+    </w:lvl>
+    <w:lvl w:ilvl="3" w:tplc="04090001" w:tentative="1">
+      <w:start w:val="1"/>
+      <w:numFmt w:val="bullet"/>
+      <w:lvlText w:val=""/>
+      <w:lvlJc w:val="left"/>
+      <w:pPr>
+        <w:ind w:left="2880" w:hanging="360"/>
+      </w:pPr>
+      <w:rPr>
+        <w:rFonts w:ascii="Symbol" w:hAnsi="Symbol" w:hint="default"/>
+      </w:rPr>
+    </w:lvl>
+    <w:lvl w:ilvl="4" w:tplc="04090003" w:tentative="1">
+      <w:start w:val="1"/>
+      <w:numFmt w:val="bullet"/>
+      <w:lvlText w:val="o"/>
+      <w:lvlJc w:val="left"/>
+      <w:pPr>
+        <w:ind w:left="3600" w:hanging="360"/>
+      </w:pPr>
+      <w:rPr>
+        <w:rFonts w:ascii="Courier New" w:hAnsi="Courier New" w:cs="Courier New" w:hint="default"/>
+      </w:rPr>
+    </w:lvl>
+    <w:lvl w:ilvl="5" w:tplc="04090005" w:tentative="1">
+      <w:start w:val="1"/>
+      <w:numFmt w:val="bullet"/>
+      <w:lvlText w:val=""/>
+      <w:lvlJc w:val="left"/>
+      <w:pPr>
+        <w:ind w:left="4320" w:hanging="360"/>
+      </w:pPr>
+      <w:rPr>
+        <w:rFonts w:ascii="Wingdings" w:hAnsi="Wingdings" w:hint="default"/>
+      </w:rPr>
+    </w:lvl>
+    <w:lvl w:ilvl="6" w:tplc="04090001" w:tentative="1">
+      <w:start w:val="1"/>
+      <w:numFmt w:val="bullet"/>
+      <w:lvlText w:val=""/>
+      <w:lvlJc w:val="left"/>
+      <w:pPr>
+        <w:ind w:left="5040" w:hanging="360"/>
+      </w:pPr>
+      <w:rPr>
+        <w:rFonts w:ascii="Symbol" w:hAnsi="Symbol" w:hint="default"/>
+      </w:rPr>
+    </w:lvl>
+    <w:lvl w:ilvl="7" w:tplc="04090003" w:tentative="1">
+      <w:start w:val="1"/>
+      <w:numFmt w:val="bullet"/>
+      <w:lvlText w:val="o"/>
+      <w:lvlJc w:val="left"/>
+      <w:pPr>
+        <w:ind w:left="5760" w:hanging="360"/>
+      </w:pPr>
+      <w:rPr>
+        <w:rFonts w:ascii="Courier New" w:hAnsi="Courier New" w:cs="Courier New" w:hint="default"/>
+      </w:rPr>
+    </w:lvl>
+    <w:lvl w:ilvl="8" w:tplc="04090005" w:tentative="1">
+      <w:start w:val="1"/>
+      <w:numFmt w:val="bullet"/>
+      <w:lvlText w:val=""/>
+      <w:lvlJc w:val="left"/>
+      <w:pPr>
+        <w:ind w:left="6480" w:hanging="360"/>
+      </w:pPr>
+      <w:rPr>
+        <w:rFonts w:ascii="Wingdings" w:hAnsi="Wingdings" w:hint="default"/>
+      </w:rPr>
+    </w:lvl>
+  </w:abstractNum>
+  <w:abstractNum w:abstractNumId="3">
+    <w:nsid w:val="5AB067A9"/>
+    <w:multiLevelType w:val="hybridMultilevel"/>
+    <w:tmpl w:val="1E98FF08"/>
+    <w:lvl w:ilvl="0" w:tplc="0D16587C">
+      <w:numFmt w:val="bullet"/>
+      <w:lvlText w:val="-"/>
+      <w:lvlJc w:val="left"/>
+      <w:pPr>
+        <w:ind w:left="720" w:hanging="360"/>
+      </w:pPr>
+      <w:rPr>
+        <w:rFonts w:ascii="Times New Roman" w:eastAsiaTheme="minorHAnsi" w:hAnsi="Times New Roman" w:cs="Times New Roman" w:hint="default"/>
+      </w:rPr>
+    </w:lvl>
+    <w:lvl w:ilvl="1" w:tplc="04090003" w:tentative="1">
+      <w:start w:val="1"/>
+      <w:numFmt w:val="bullet"/>
+      <w:lvlText w:val="o"/>
+      <w:lvlJc w:val="left"/>
+      <w:pPr>
+        <w:ind w:left="1440" w:hanging="360"/>
+      </w:pPr>
+      <w:rPr>
+        <w:rFonts w:ascii="Courier New" w:hAnsi="Courier New" w:cs="Courier New" w:hint="default"/>
+      </w:rPr>
+    </w:lvl>
+    <w:lvl w:ilvl="2" w:tplc="04090005" w:tentative="1">
+      <w:start w:val="1"/>
+      <w:numFmt w:val="bullet"/>
+      <w:lvlText w:val=""/>
+      <w:lvlJc w:val="left"/>
+      <w:pPr>
+        <w:ind w:left="2160" w:hanging="360"/>
+      </w:pPr>
+      <w:rPr>
+        <w:rFonts w:ascii="Wingdings" w:hAnsi="Wingdings" w:hint="default"/>
+      </w:rPr>
+    </w:lvl>
+    <w:lvl w:ilvl="3" w:tplc="04090001" w:tentative="1">
+      <w:start w:val="1"/>
+      <w:numFmt w:val="bullet"/>
+      <w:lvlText w:val=""/>
+      <w:lvlJc w:val="left"/>
+      <w:pPr>
+        <w:ind w:left="2880" w:hanging="360"/>
+      </w:pPr>
+      <w:rPr>
+        <w:rFonts w:ascii="Symbol" w:hAnsi="Symbol" w:hint="default"/>
+      </w:rPr>
+    </w:lvl>
+    <w:lvl w:ilvl="4" w:tplc="04090003" w:tentative="1">
+      <w:start w:val="1"/>
+      <w:numFmt w:val="bullet"/>
+      <w:lvlText w:val="o"/>
+      <w:lvlJc w:val="left"/>
+      <w:pPr>
+        <w:ind w:left="3600" w:hanging="360"/>
+      </w:pPr>
+      <w:rPr>
+        <w:rFonts w:ascii="Courier New" w:hAnsi="Courier New" w:cs="Courier New" w:hint="default"/>
+      </w:rPr>
+    </w:lvl>
+    <w:lvl w:ilvl="5" w:tplc="04090005" w:tentative="1">
+      <w:start w:val="1"/>
+      <w:numFmt w:val="bullet"/>
+      <w:lvlText w:val=""/>
+      <w:lvlJc w:val="left"/>
+      <w:pPr>
+        <w:ind w:left="4320" w:hanging="360"/>
+      </w:pPr>
+      <w:rPr>
+        <w:rFonts w:ascii="Wingdings" w:hAnsi="Wingdings" w:hint="default"/>
+      </w:rPr>
+    </w:lvl>
+    <w:lvl w:ilvl="6" w:tplc="04090001" w:tentative="1">
+      <w:start w:val="1"/>
+      <w:numFmt w:val="bullet"/>
+      <w:lvlText w:val=""/>
+      <w:lvlJc w:val="left"/>
+      <w:pPr>
+        <w:ind w:left="5040" w:hanging="360"/>
+      </w:pPr>
+      <w:rPr>
+        <w:rFonts w:ascii="Symbol" w:hAnsi="Symbol" w:hint="default"/>
+      </w:rPr>
+    </w:lvl>
+    <w:lvl w:ilvl="7" w:tplc="04090003" w:tentative="1">
+      <w:start w:val="1"/>
+      <w:numFmt w:val="bullet"/>
+      <w:lvlText w:val="o"/>
+      <w:lvlJc w:val="left"/>
+      <w:pPr>
+        <w:ind w:left="5760" w:hanging="360"/>
+      </w:pPr>
+      <w:rPr>
+        <w:rFonts w:ascii="Courier New" w:hAnsi="Courier New" w:cs="Courier New" w:hint="default"/>
+      </w:rPr>
+    </w:lvl>
+    <w:lvl w:ilvl="8" w:tplc="04090005" w:tentative="1">
+      <w:start w:val="1"/>
+      <w:numFmt w:val="bullet"/>
+      <w:lvlText w:val=""/>
+      <w:lvlJc w:val="left"/>
+      <w:pPr>
+        <w:ind w:left="6480" w:hanging="360"/>
+      </w:pPr>
+      <w:rPr>
+        <w:rFonts w:ascii="Wingdings" w:hAnsi="Wingdings" w:hint="default"/>
+      </w:rPr>
+    </w:lvl>
+  </w:abstractNum>
+  <w:num w:numId="1">
+    <w:abstractNumId w:val="0"/>
+  </w:num>
+  <w:num w:numId="2">
+    <w:abstractNumId w:val="2"/>
+  </w:num>
+  <w:num w:numId="3">
+    <w:abstractNumId w:val="3"/>
+  </w:num>
+  <w:num w:numId="4">
+    <w:abstractNumId w:val="1"/>
+  </w:num>
+</w:numbering>
 </file>
 
 <file path=word/styles.xml><?xml version="1.0" encoding="utf-8"?>
@@ -369,6 +1225,17 @@
       <w:u w:val="single"/>
     </w:rPr>
   </w:style>
+  <w:style w:type="paragraph" w:styleId="ListParagraph">
+    <w:name w:val="List Paragraph"/>
+    <w:basedOn w:val="Normal"/>
+    <w:uiPriority w:val="34"/>
+    <w:qFormat/>
+    <w:rsid w:val="00FD6B7E"/>
+    <w:pPr>
+      <w:ind w:left="720"/>
+      <w:contextualSpacing/>
+    </w:pPr>
+  </w:style>
 </w:styles>
 </file>
 
@@ -599,6 +1466,17 @@
       <w:color w:val="0000FF" w:themeColor="hyperlink"/>
       <w:u w:val="single"/>
     </w:rPr>
+  </w:style>
+  <w:style w:type="paragraph" w:styleId="ListParagraph">
+    <w:name w:val="List Paragraph"/>
+    <w:basedOn w:val="Normal"/>
+    <w:uiPriority w:val="34"/>
+    <w:qFormat/>
+    <w:rsid w:val="00FD6B7E"/>
+    <w:pPr>
+      <w:ind w:left="720"/>
+      <w:contextualSpacing/>
+    </w:pPr>
   </w:style>
 </w:styles>
 </file>

</xml_diff>